<commit_message>
Cambios en los apartados 4.1 y 5.1
Apartados 4.1 y 5.1 Completos
</commit_message>
<xml_diff>
--- a/TG1_FernandoGarciaFernandez.docx
+++ b/TG1_FernandoGarciaFernandez.docx
@@ -4156,7 +4156,6 @@
       <w:bookmarkEnd w:id="13"/>
     </w:p>
     <w:p/>
-    <w:p/>
     <w:p>
       <w:pPr>
         <w:pStyle w:val="Ttulo2"/>
@@ -4211,13 +4210,28 @@
       </w:r>
       <w:bookmarkEnd w:id="17"/>
     </w:p>
-    <w:p/>
+    <w:p>
+      <w:pPr>
+        <w:jc w:val="left"/>
+        <w:rPr>
+          <w:rFonts w:eastAsiaTheme="majorEastAsia"/>
+          <w:b/>
+          <w:color w:val="000000" w:themeColor="text1"/>
+          <w:sz w:val="28"/>
+          <w:szCs w:val="28"/>
+        </w:rPr>
+      </w:pPr>
+      <w:bookmarkStart w:id="18" w:name="_Toc444537704"/>
+      <w:r>
+        <w:br w:type="page"/>
+      </w:r>
+    </w:p>
     <w:p>
       <w:pPr>
         <w:pStyle w:val="Ttulo1"/>
       </w:pPr>
-      <w:bookmarkStart w:id="18" w:name="_Toc444537704"/>
-      <w:r>
+      <w:r>
+        <w:lastRenderedPageBreak/>
         <w:t>4. Fuentes de información (cursos no gratuitos)</w:t>
       </w:r>
       <w:bookmarkEnd w:id="18"/>
@@ -4232,59 +4246,35 @@
       </w:r>
       <w:bookmarkEnd w:id="19"/>
       <w:r>
-        <w:t xml:space="preserve">JavaScript </w:t>
-      </w:r>
-      <w:proofErr w:type="spellStart"/>
-      <w:r>
-        <w:t>Charting</w:t>
-      </w:r>
-      <w:proofErr w:type="spellEnd"/>
-      <w:r>
-        <w:t xml:space="preserve"> </w:t>
-      </w:r>
-      <w:proofErr w:type="spellStart"/>
-      <w:r>
-        <w:t>Libraries</w:t>
-      </w:r>
-      <w:proofErr w:type="spellEnd"/>
+        <w:t>JavaScript Charting Libraries</w:t>
+      </w:r>
     </w:p>
     <w:p>
       <w:pPr>
         <w:pStyle w:val="Ttulo3"/>
       </w:pPr>
       <w:r>
-        <w:t xml:space="preserve">No existen cursos específicos para JavaScript </w:t>
-      </w:r>
-      <w:proofErr w:type="spellStart"/>
-      <w:r>
-        <w:t>charting</w:t>
-      </w:r>
-      <w:proofErr w:type="spellEnd"/>
-      <w:r>
-        <w:t xml:space="preserve"> </w:t>
-      </w:r>
-      <w:proofErr w:type="spellStart"/>
-      <w:r>
-        <w:t>libraries</w:t>
-      </w:r>
-      <w:proofErr w:type="spellEnd"/>
-      <w:r>
-        <w:t>, ya que se debe indicar la librería en concreto.</w:t>
-      </w:r>
-    </w:p>
-    <w:p>
-      <w:r>
-        <w:t>Podemos poner cursos JS…</w:t>
-      </w:r>
-    </w:p>
-    <w:p/>
+        <w:t>Tras realizar un búsqueda de información sobre curso de la tecnología en general, podemos decir que n</w:t>
+      </w:r>
+      <w:r>
+        <w:t>o existen curs</w:t>
+      </w:r>
+      <w:r>
+        <w:t>os específicos para JavaScript Charting L</w:t>
+      </w:r>
+      <w:r>
+        <w:t xml:space="preserve">ibraries, ya que </w:t>
+      </w:r>
+      <w:r>
+        <w:t>los curos que hemos encontrado, o bien se refieren a una tecnología en concreto dentro de JavaScript Charting Libraries como pueden ser los dos ejemplos que vamos a analizar durante este trabajo (Chartjs y eCharts) o por otra parte sería un curso de Javascript en general sin ser un curso específico de Javascript Charting Libraries.</w:t>
+      </w:r>
+    </w:p>
     <w:p>
       <w:pPr>
         <w:pStyle w:val="Ttulo2"/>
       </w:pPr>
       <w:bookmarkStart w:id="20" w:name="_Toc444537709"/>
       <w:r>
-        <w:lastRenderedPageBreak/>
         <w:t xml:space="preserve">4.2 Cursos no gratuitos sobre </w:t>
       </w:r>
       <w:bookmarkEnd w:id="20"/>
@@ -4437,10 +4427,28 @@
     <w:p/>
     <w:p>
       <w:pPr>
+        <w:jc w:val="left"/>
+        <w:rPr>
+          <w:rFonts w:eastAsiaTheme="majorEastAsia"/>
+          <w:b/>
+          <w:color w:val="000000" w:themeColor="text1"/>
+          <w:sz w:val="28"/>
+          <w:szCs w:val="28"/>
+        </w:rPr>
+      </w:pPr>
+      <w:bookmarkStart w:id="28" w:name="_Toc444537717"/>
+      <w:r>
+        <w:br w:type="page"/>
+      </w:r>
+    </w:p>
+    <w:p>
+      <w:pPr>
         <w:pStyle w:val="Ttulo1"/>
       </w:pPr>
-      <w:bookmarkStart w:id="28" w:name="_Toc444537717"/>
-      <w:r>
+      <w:bookmarkStart w:id="29" w:name="_GoBack"/>
+      <w:bookmarkEnd w:id="29"/>
+      <w:r>
+        <w:lastRenderedPageBreak/>
         <w:t>5. Fuentes de información (cursos gratuitos)</w:t>
       </w:r>
       <w:bookmarkEnd w:id="28"/>
@@ -4449,82 +4457,53 @@
       <w:pPr>
         <w:pStyle w:val="Ttulo2"/>
       </w:pPr>
-      <w:bookmarkStart w:id="29" w:name="_Toc444537718"/>
+      <w:bookmarkStart w:id="30" w:name="_Toc444537718"/>
       <w:r>
         <w:t xml:space="preserve">5.1 Cursos gratuitos sobre </w:t>
       </w:r>
-      <w:bookmarkEnd w:id="29"/>
-      <w:r>
-        <w:t xml:space="preserve">JavaScript </w:t>
-      </w:r>
+      <w:bookmarkEnd w:id="30"/>
+      <w:r>
+        <w:t>JavaScript Charting Libraries</w:t>
+      </w:r>
+    </w:p>
+    <w:p>
+      <w:r>
+        <w:t xml:space="preserve">Como ya hemos comentado en el apartado anterior sobre las fuentes de información para cursos no gratuitos, no hemos encontrado fuentes de información para cursos sobre la tecnología Javascript Charting Libraries, ni de </w:t>
+      </w:r>
+      <w:proofErr w:type="gramStart"/>
+      <w:r>
+        <w:t>pago ni gratuitos</w:t>
+      </w:r>
+      <w:proofErr w:type="gramEnd"/>
+      <w:r>
+        <w:t>.</w:t>
+      </w:r>
+    </w:p>
+    <w:p/>
+    <w:p>
+      <w:pPr>
+        <w:pStyle w:val="Ttulo2"/>
+      </w:pPr>
+      <w:bookmarkStart w:id="31" w:name="_Toc444537722"/>
+      <w:r>
+        <w:t xml:space="preserve">5.2 Cursos gratuitos sobre </w:t>
+      </w:r>
+      <w:bookmarkEnd w:id="31"/>
       <w:proofErr w:type="spellStart"/>
       <w:r>
-        <w:t>Charting</w:t>
+        <w:t>ChartsJS</w:t>
       </w:r>
       <w:proofErr w:type="spellEnd"/>
-      <w:r>
-        <w:t xml:space="preserve"> </w:t>
-      </w:r>
-      <w:proofErr w:type="spellStart"/>
-      <w:r>
-        <w:t>Libraries</w:t>
-      </w:r>
-      <w:proofErr w:type="spellEnd"/>
     </w:p>
     <w:p>
       <w:pPr>
         <w:pStyle w:val="Ttulo3"/>
       </w:pPr>
-      <w:r>
-        <w:t xml:space="preserve">No existen cursos específicos para JavaScript </w:t>
-      </w:r>
-      <w:proofErr w:type="spellStart"/>
-      <w:r>
-        <w:t>charting</w:t>
-      </w:r>
-      <w:proofErr w:type="spellEnd"/>
-      <w:r>
-        <w:t xml:space="preserve"> </w:t>
-      </w:r>
-      <w:proofErr w:type="spellStart"/>
-      <w:r>
-        <w:t>libraries</w:t>
-      </w:r>
-      <w:proofErr w:type="spellEnd"/>
-      <w:r>
-        <w:t>, ya que se debe indicar la librería en concreto.</w:t>
-      </w:r>
-    </w:p>
-    <w:p>
-      <w:r>
-        <w:t>Podemos poner cursos JS…</w:t>
-      </w:r>
-    </w:p>
-    <w:p/>
-    <w:p>
-      <w:pPr>
-        <w:pStyle w:val="Ttulo2"/>
-      </w:pPr>
-      <w:bookmarkStart w:id="30" w:name="_Toc444537722"/>
-      <w:r>
-        <w:t xml:space="preserve">5.2 Cursos gratuitos sobre </w:t>
-      </w:r>
-      <w:bookmarkEnd w:id="30"/>
-      <w:proofErr w:type="spellStart"/>
-      <w:r>
-        <w:t>ChartsJS</w:t>
-      </w:r>
-      <w:proofErr w:type="spellEnd"/>
-    </w:p>
-    <w:p>
-      <w:pPr>
-        <w:pStyle w:val="Ttulo3"/>
-      </w:pPr>
-      <w:bookmarkStart w:id="31" w:name="_Toc444537723"/>
+      <w:bookmarkStart w:id="32" w:name="_Toc444537723"/>
       <w:r>
         <w:t xml:space="preserve">5.2.1 Curso gratuito 1 sobre </w:t>
       </w:r>
-      <w:bookmarkEnd w:id="31"/>
+      <w:bookmarkEnd w:id="32"/>
       <w:proofErr w:type="spellStart"/>
       <w:r>
         <w:t>ChartJS</w:t>
@@ -4551,11 +4530,11 @@
       <w:pPr>
         <w:pStyle w:val="Ttulo3"/>
       </w:pPr>
-      <w:bookmarkStart w:id="32" w:name="_Toc444537724"/>
+      <w:bookmarkStart w:id="33" w:name="_Toc444537724"/>
       <w:r>
         <w:t xml:space="preserve">5.2.2 Curso gratuito 2 sobre </w:t>
       </w:r>
-      <w:bookmarkEnd w:id="32"/>
+      <w:bookmarkEnd w:id="33"/>
       <w:proofErr w:type="spellStart"/>
       <w:r>
         <w:t>ChartJS</w:t>
@@ -4582,11 +4561,11 @@
       <w:pPr>
         <w:pStyle w:val="Ttulo3"/>
       </w:pPr>
-      <w:bookmarkStart w:id="33" w:name="_Toc444537725"/>
+      <w:bookmarkStart w:id="34" w:name="_Toc444537725"/>
       <w:r>
         <w:t xml:space="preserve">5.2.3 Curso gratuito </w:t>
       </w:r>
-      <w:bookmarkEnd w:id="33"/>
+      <w:bookmarkEnd w:id="34"/>
       <w:r>
         <w:t xml:space="preserve">3 sobre </w:t>
       </w:r>
@@ -4611,8 +4590,6 @@
       <w:r>
         <w:t>Udemy</w:t>
       </w:r>
-      <w:bookmarkStart w:id="34" w:name="_GoBack"/>
-      <w:bookmarkEnd w:id="34"/>
       <w:proofErr w:type="spellEnd"/>
     </w:p>
     <w:p>
@@ -4714,6 +4691,7 @@
       </w:pPr>
       <w:bookmarkStart w:id="40" w:name="_Toc444537731"/>
       <w:r>
+        <w:lastRenderedPageBreak/>
         <w:t>7. Recursos para implementar las tecnologías</w:t>
       </w:r>
       <w:bookmarkEnd w:id="40"/>
@@ -4891,7 +4869,7 @@
           <w:rPr>
             <w:noProof/>
           </w:rPr>
-          <w:t>5</w:t>
+          <w:t>6</w:t>
         </w:r>
         <w:r>
           <w:fldChar w:fldCharType="end"/>
@@ -6518,7 +6496,7 @@
   <a:extraClrSchemeLst/>
   <a:extLst>
     <a:ext uri="{05A4C25C-085E-4340-85A3-A5531E510DB2}">
-      <thm15:themeFamily xmlns:thm15="http://schemas.microsoft.com/office/thememl/2012/main" xmlns="" name="Office Theme" id="{62F939B6-93AF-4DB8-9C6B-D6C7DFDC589F}" vid="{4A3C46E8-61CC-4603-A589-7422A47A8E4A}"/>
+      <thm15:themeFamily xmlns="" xmlns:thm15="http://schemas.microsoft.com/office/thememl/2012/main" name="Office Theme" id="{62F939B6-93AF-4DB8-9C6B-D6C7DFDC589F}" vid="{4A3C46E8-61CC-4603-A589-7422A47A8E4A}"/>
     </a:ext>
   </a:extLst>
 </a:theme>
@@ -6529,7 +6507,7 @@
 </file>
 
 <file path=customXml/itemProps1.xml><?xml version="1.0" encoding="utf-8"?>
-<ds:datastoreItem xmlns:ds="http://schemas.openxmlformats.org/officeDocument/2006/customXml" ds:itemID="{CAD206D1-0F7E-4E04-812B-D3E076BB41A4}">
+<ds:datastoreItem xmlns:ds="http://schemas.openxmlformats.org/officeDocument/2006/customXml" ds:itemID="{DC70B1D3-79B2-4738-BFE9-7900EE2E1236}">
   <ds:schemaRefs>
     <ds:schemaRef ds:uri="http://schemas.openxmlformats.org/officeDocument/2006/bibliography"/>
   </ds:schemaRefs>

</xml_diff>